<commit_message>
Enviado o trabalhado de ADS sobre erp
</commit_message>
<xml_diff>
--- a/SEMESTRE II/Analise e desenvolvimento de sistemas/Exercicios/Diagrama EAP - ADS 2ºB Noturno SENAC.docx
+++ b/SEMESTRE II/Analise e desenvolvimento de sistemas/Exercicios/Diagrama EAP - ADS 2ºB Noturno SENAC.docx
@@ -145,13 +145,6 @@
           <w:b/>
           <w:bCs/>
         </w:rPr>
-        <w:t>s</w:t>
-      </w:r>
-      <w:r>
-        <w:rPr>
-          <w:b/>
-          <w:bCs/>
-        </w:rPr>
         <w:t>:</w:t>
       </w:r>
     </w:p>
@@ -160,17 +153,6 @@
         <w:jc w:val="center"/>
       </w:pPr>
       <w:r>
-        <w:t>Alex</w:t>
-      </w:r>
-      <w:r>
-        <w:t>sandro Alves da Silva</w:t>
-      </w:r>
-    </w:p>
-    <w:p>
-      <w:pPr>
-        <w:jc w:val="center"/>
-      </w:pPr>
-      <w:r>
         <w:t xml:space="preserve">Arthur Silva Berdusco </w:t>
       </w:r>
       <w:r>
@@ -182,24 +164,21 @@
     </w:p>
     <w:p>
       <w:pPr>
-        <w:jc w:val="center"/>
-      </w:pPr>
-      <w:r>
-        <w:t>Eliseu Ferreira dos Santos</w:t>
-      </w:r>
-    </w:p>
-    <w:p>
-      <w:pPr>
-        <w:jc w:val="center"/>
-      </w:pPr>
-      <w:proofErr w:type="spellStart"/>
-      <w:r>
-        <w:t>Kayke</w:t>
-      </w:r>
-      <w:proofErr w:type="spellEnd"/>
-      <w:r>
-        <w:t xml:space="preserve"> do Nascimento Ribeiro</w:t>
-      </w:r>
+        <w:ind w:firstLine="708"/>
+        <w:jc w:val="center"/>
+      </w:pPr>
+    </w:p>
+    <w:p>
+      <w:pPr>
+        <w:ind w:firstLine="708"/>
+        <w:jc w:val="center"/>
+      </w:pPr>
+    </w:p>
+    <w:p>
+      <w:pPr>
+        <w:ind w:firstLine="708"/>
+        <w:jc w:val="center"/>
+      </w:pPr>
     </w:p>
     <w:p>
       <w:pPr>

</xml_diff>